<commit_message>
Added test case for Bug 2, added missing timestamp to test case 1
Added test case for Bug 2, added a missing timestamp to test case 1.
</commit_message>
<xml_diff>
--- a/Documentation/Task 1 - Test Cases/Test Case - Bug 1 v0.1 .docx
+++ b/Documentation/Task 1 - Test Cases/Test Case - Bug 1 v0.1 .docx
@@ -650,6 +650,11 @@
             <w:r>
               <w:t>11/10/2017</w:t>
             </w:r>
+            <w:r>
+              <w:t xml:space="preserve"> 12:32am</w:t>
+            </w:r>
+            <w:bookmarkStart w:id="7" w:name="_GoBack"/>
+            <w:bookmarkEnd w:id="7"/>
           </w:p>
         </w:tc>
         <w:tc>
@@ -690,10 +695,7 @@
         </w:tc>
       </w:tr>
     </w:tbl>
-    <w:p>
-      <w:bookmarkStart w:id="7" w:name="_GoBack"/>
-      <w:bookmarkEnd w:id="7"/>
-    </w:p>
+    <w:p/>
     <w:sectPr>
       <w:headerReference w:type="even" r:id="rId7"/>
       <w:headerReference w:type="default" r:id="rId8"/>
@@ -778,7 +780,7 @@
         <w:noProof/>
         <w:sz w:val="16"/>
       </w:rPr>
-      <w:t>10/11/2017</w:t>
+      <w:t>10/12/2017</w:t>
     </w:r>
     <w:r>
       <w:rPr>
@@ -1016,7 +1018,7 @@
         <w:noProof/>
         <w:sz w:val="16"/>
       </w:rPr>
-      <w:t>10/11/2017</w:t>
+      <w:t>10/12/2017</w:t>
     </w:r>
     <w:r>
       <w:rPr>
@@ -3975,6 +3977,7 @@
     <w:lsdException w:name="HTML Sample" w:semiHidden="1" w:unhideWhenUsed="1"/>
     <w:lsdException w:name="HTML Typewriter" w:semiHidden="1" w:unhideWhenUsed="1"/>
     <w:lsdException w:name="HTML Variable" w:semiHidden="1" w:unhideWhenUsed="1"/>
+    <w:lsdException w:name="Normal Table" w:semiHidden="1" w:unhideWhenUsed="1"/>
     <w:lsdException w:name="annotation subject" w:semiHidden="1" w:unhideWhenUsed="1"/>
     <w:lsdException w:name="No List" w:semiHidden="1" w:unhideWhenUsed="1"/>
     <w:lsdException w:name="Outline List 1" w:semiHidden="1" w:unhideWhenUsed="1"/>
@@ -4018,8 +4021,10 @@
     <w:lsdException w:name="Table Elegant" w:semiHidden="1" w:unhideWhenUsed="1"/>
     <w:lsdException w:name="Table Professional" w:semiHidden="1" w:unhideWhenUsed="1"/>
     <w:lsdException w:name="Table Subtle 1" w:semiHidden="1" w:unhideWhenUsed="1"/>
+    <w:lsdException w:name="Table Subtle 2" w:semiHidden="1" w:unhideWhenUsed="1"/>
     <w:lsdException w:name="Table Web 1" w:semiHidden="1" w:unhideWhenUsed="1"/>
     <w:lsdException w:name="Table Web 2" w:semiHidden="1" w:unhideWhenUsed="1"/>
+    <w:lsdException w:name="Table Web 3" w:semiHidden="1" w:unhideWhenUsed="1"/>
     <w:lsdException w:name="Balloon Text" w:semiHidden="1" w:unhideWhenUsed="1"/>
     <w:lsdException w:name="Table Theme" w:semiHidden="1" w:unhideWhenUsed="1"/>
     <w:lsdException w:name="Placeholder Text" w:semiHidden="1" w:uiPriority="99"/>

</xml_diff>